<commit_message>
Update Statistical Study on Increasing Usage of ARVR in Real World.docx
</commit_message>
<xml_diff>
--- a/Research paper/Statistical Study on Increasing Usage of ARVR in Real World.docx
+++ b/Research paper/Statistical Study on Increasing Usage of ARVR in Real World.docx
@@ -252,7 +252,27 @@
           <w:szCs w:val="24"/>
           <w:lang w:val="en-US"/>
         </w:rPr>
-        <w:t xml:space="preserve">Augmented reality (AR) can be considered as an enhanced version of the real world, achieved through the utilization of digital information and projecting to show in semblance with the real-world environment. At the core of it AR is used to add features to real world using computer generated digital information, whether the features are for utilization or display they all add </w:t>
+        <w:t xml:space="preserve">Augmented reality (AR) can be considered as an enhanced version of the real world, achieved through the utilization of digital information and projecting to show in semblance with the real-world environment. At the core of </w:t>
+      </w:r>
+      <w:proofErr w:type="gramStart"/>
+      <w:r>
+        <w:rPr>
+          <w:rFonts w:ascii="Times New Roman" w:hAnsi="Times New Roman" w:cs="Times New Roman"/>
+          <w:sz w:val="24"/>
+          <w:szCs w:val="24"/>
+          <w:lang w:val="en-US"/>
+        </w:rPr>
+        <w:t>it</w:t>
+      </w:r>
+      <w:proofErr w:type="gramEnd"/>
+      <w:r>
+        <w:rPr>
+          <w:rFonts w:ascii="Times New Roman" w:hAnsi="Times New Roman" w:cs="Times New Roman"/>
+          <w:sz w:val="24"/>
+          <w:szCs w:val="24"/>
+          <w:lang w:val="en-US"/>
+        </w:rPr>
+        <w:t xml:space="preserve"> AR is used to add features to real world using computer generated digital information, whether the features are for utilization or display they all add </w:t>
       </w:r>
       <w:r>
         <w:rPr>
@@ -573,7 +593,27 @@
           <w:szCs w:val="24"/>
           <w:lang w:val="en-US"/>
         </w:rPr>
-        <w:t>As highlighted above, AR/VR technology enhances the learning process of people in various domains and fields through simulations which may put people in various positions by simulating various situations or examples of situations, thereby enhancing experiential learning. This point can be further enunciated with examples of other fields as well, simulated surgical training and skill improvement is known to be one of the most revolutionary uses of AR/VR technology in the healthcare industry, in countries like Netherlands, and United kingdom the police departments is being trained using AR/VR technology to train them for various emergency scenarios, companies like Walmart have also implemented VR training programs to train employees in various departments etc.</w:t>
+        <w:t xml:space="preserve">As highlighted above, AR/VR technology enhances the learning process of people in various domains and fields through simulations which may put people in various positions by simulating various situations or examples of situations, thereby enhancing experiential learning. This point can be further enunciated with examples of other fields as well, simulated surgical training and skill improvement is known to be one of the most revolutionary uses of AR/VR technology in the healthcare industry, in countries like Netherlands, and </w:t>
+      </w:r>
+      <w:proofErr w:type="gramStart"/>
+      <w:r>
+        <w:rPr>
+          <w:rFonts w:ascii="Times New Roman" w:hAnsi="Times New Roman" w:cs="Times New Roman"/>
+          <w:sz w:val="24"/>
+          <w:szCs w:val="24"/>
+          <w:lang w:val="en-US"/>
+        </w:rPr>
+        <w:t>United kingdom</w:t>
+      </w:r>
+      <w:proofErr w:type="gramEnd"/>
+      <w:r>
+        <w:rPr>
+          <w:rFonts w:ascii="Times New Roman" w:hAnsi="Times New Roman" w:cs="Times New Roman"/>
+          <w:sz w:val="24"/>
+          <w:szCs w:val="24"/>
+          <w:lang w:val="en-US"/>
+        </w:rPr>
+        <w:t xml:space="preserve"> the police departments is being trained using AR/VR technology to train them for various emergency scenarios, companies like Walmart have also implemented VR training programs to train employees in various departments etc.</w:t>
       </w:r>
     </w:p>
     <w:p>
@@ -3759,51 +3799,7 @@
           <w:szCs w:val="24"/>
           <w:lang w:val="en-US"/>
         </w:rPr>
-        <w:t xml:space="preserve">Various Technologies and </w:t>
-      </w:r>
-      <w:r>
-        <w:rPr>
-          <w:rFonts w:ascii="Times New Roman" w:hAnsi="Times New Roman" w:cs="Times New Roman"/>
-          <w:b/>
-          <w:bCs/>
-          <w:sz w:val="24"/>
-          <w:szCs w:val="24"/>
-          <w:lang w:val="en-US"/>
-        </w:rPr>
-        <w:t>P</w:t>
-      </w:r>
-      <w:r>
-        <w:rPr>
-          <w:rFonts w:ascii="Times New Roman" w:hAnsi="Times New Roman" w:cs="Times New Roman"/>
-          <w:b/>
-          <w:bCs/>
-          <w:sz w:val="24"/>
-          <w:szCs w:val="24"/>
-          <w:lang w:val="en-US"/>
-        </w:rPr>
-        <w:t xml:space="preserve">ositive </w:t>
-      </w:r>
-      <w:r>
-        <w:rPr>
-          <w:rFonts w:ascii="Times New Roman" w:hAnsi="Times New Roman" w:cs="Times New Roman"/>
-          <w:b/>
-          <w:bCs/>
-          <w:sz w:val="24"/>
-          <w:szCs w:val="24"/>
-          <w:lang w:val="en-US"/>
-        </w:rPr>
-        <w:t>B</w:t>
-      </w:r>
-      <w:r>
-        <w:rPr>
-          <w:rFonts w:ascii="Times New Roman" w:hAnsi="Times New Roman" w:cs="Times New Roman"/>
-          <w:b/>
-          <w:bCs/>
-          <w:sz w:val="24"/>
-          <w:szCs w:val="24"/>
-          <w:lang w:val="en-US"/>
-        </w:rPr>
-        <w:t>enefits</w:t>
+        <w:t>Hypothesis 2:</w:t>
       </w:r>
     </w:p>
     <w:p>
@@ -4977,7 +4973,27 @@
           <w:szCs w:val="24"/>
           <w:lang w:val="en-US"/>
         </w:rPr>
-        <w:t>Sony PlayStation VR is a virtual reality headset developed by Sony Interactive Entertainment. The headset features a 5.7 inch OLED panel with a display resolution of 1080p. It offers a fully immersive experience with 360-degree vision, stunning visuals, and 3D audio. The device also includes an integrated microphone for online communication. One of the standout features of PlayStation VR is its compatibility with PlayStation 4 and PlayStation 5, allowing users to enjoy a wide range of VR games and experiences.</w:t>
+        <w:t xml:space="preserve">Sony PlayStation VR is a virtual reality headset developed by Sony Interactive Entertainment. The headset features a </w:t>
+      </w:r>
+      <w:proofErr w:type="gramStart"/>
+      <w:r>
+        <w:rPr>
+          <w:rFonts w:ascii="Times New Roman" w:hAnsi="Times New Roman" w:cs="Times New Roman"/>
+          <w:sz w:val="24"/>
+          <w:szCs w:val="24"/>
+          <w:lang w:val="en-US"/>
+        </w:rPr>
+        <w:t>5.7 inch</w:t>
+      </w:r>
+      <w:proofErr w:type="gramEnd"/>
+      <w:r>
+        <w:rPr>
+          <w:rFonts w:ascii="Times New Roman" w:hAnsi="Times New Roman" w:cs="Times New Roman"/>
+          <w:sz w:val="24"/>
+          <w:szCs w:val="24"/>
+          <w:lang w:val="en-US"/>
+        </w:rPr>
+        <w:t xml:space="preserve"> OLED panel with a display resolution of 1080p. It offers a fully immersive experience with 360-degree vision, stunning visuals, and 3D audio. The device also includes an integrated microphone for online communication. One of the standout features of PlayStation VR is its compatibility with PlayStation 4 and PlayStation 5, allowing users to enjoy a wide range of VR games and experiences.</w:t>
       </w:r>
     </w:p>
     <w:p>
@@ -5285,7 +5301,27 @@
           <w:szCs w:val="24"/>
           <w:lang w:val="en-US"/>
         </w:rPr>
-        <w:t>The graph titled “The Diverse Potential of VR &amp; AR Applications” provides predictions for the market size of Virtual Reality (VR) and Augmented Reality (AR) software across different sectors in 2025. The total predicted market size is $35 billion, divided into the Enterprise and Public Sector ($16.1 billion) and the Consumer sector ($18.9 billion). The Enterprise and Public Sector is further broken down into Healthcare ($5.1 billion), Engineering ($4.7 billion), Real Estate ($2.6 billion), Retail ($1.6 billion), Military ($1.4 billion), and Education ($0.7 billion).</w:t>
+        <w:t xml:space="preserve">The graph titled “The Diverse Potential of VR &amp; AR Applications” provides predictions for the market size of Virtual Reality (VR) and Augmented Reality (AR) software across different sectors in 2025. The total predicted market size is $35 billion, divided into the Enterprise and Public Sector ($16.1 billion) and the Consumer sector ($18.9 billion). The Enterprise and Public Sector is further broken down into </w:t>
+      </w:r>
+      <w:proofErr w:type="gramStart"/>
+      <w:r>
+        <w:rPr>
+          <w:rFonts w:ascii="Times New Roman" w:hAnsi="Times New Roman" w:cs="Times New Roman"/>
+          <w:sz w:val="24"/>
+          <w:szCs w:val="24"/>
+          <w:lang w:val="en-US"/>
+        </w:rPr>
+        <w:t>Healthcare</w:t>
+      </w:r>
+      <w:proofErr w:type="gramEnd"/>
+      <w:r>
+        <w:rPr>
+          <w:rFonts w:ascii="Times New Roman" w:hAnsi="Times New Roman" w:cs="Times New Roman"/>
+          <w:sz w:val="24"/>
+          <w:szCs w:val="24"/>
+          <w:lang w:val="en-US"/>
+        </w:rPr>
+        <w:t xml:space="preserve"> ($5.1 billion), Engineering ($4.7 billion), Real Estate ($2.6 billion), Retail ($1.6 billion), Military ($1.4 billion), and Education ($0.7 billion).</w:t>
       </w:r>
     </w:p>
     <w:p>

</xml_diff>